<commit_message>
refactoring code main.blade.php pada code javascript
</commit_message>
<xml_diff>
--- a/public/SuratKeteranganKematian.docx
+++ b/public/SuratKeteranganKematian.docx
@@ -808,6 +808,14 @@
                 <w:szCs w:val="18"/>
               </w:rPr>
             </w:pPr>
+            <w:r>
+              <w:rPr>
+                <w:rFonts w:ascii="Tahoma" w:hAnsi="Tahoma" w:cs="Tahoma"/>
+                <w:sz w:val="18"/>
+                <w:szCs w:val="18"/>
+              </w:rPr>
+              <w:t>${nik}</w:t>
+            </w:r>
           </w:p>
         </w:tc>
         <w:tc>
@@ -936,6 +944,14 @@
                 <w:szCs w:val="18"/>
               </w:rPr>
             </w:pPr>
+            <w:r>
+              <w:rPr>
+                <w:rFonts w:ascii="Tahoma" w:hAnsi="Tahoma" w:cs="Tahoma"/>
+                <w:sz w:val="18"/>
+                <w:szCs w:val="18"/>
+              </w:rPr>
+              <w:t>${umur}</w:t>
+            </w:r>
           </w:p>
         </w:tc>
         <w:tc>
@@ -1064,6 +1080,14 @@
                 <w:szCs w:val="18"/>
               </w:rPr>
             </w:pPr>
+            <w:r>
+              <w:rPr>
+                <w:rFonts w:ascii="Tahoma" w:hAnsi="Tahoma" w:cs="Tahoma"/>
+                <w:sz w:val="18"/>
+                <w:szCs w:val="18"/>
+              </w:rPr>
+              <w:t>${pekerjaan}</w:t>
+            </w:r>
           </w:p>
         </w:tc>
         <w:tc>
@@ -1191,6 +1215,14 @@
                 <w:szCs w:val="18"/>
               </w:rPr>
             </w:pPr>
+            <w:r>
+              <w:rPr>
+                <w:rFonts w:ascii="Tahoma" w:hAnsi="Tahoma" w:cs="Tahoma"/>
+                <w:sz w:val="18"/>
+                <w:szCs w:val="18"/>
+              </w:rPr>
+              <w:t>${alamat}</w:t>
+            </w:r>
           </w:p>
         </w:tc>
         <w:tc>
@@ -1455,6 +1487,14 @@
                 <w:szCs w:val="18"/>
               </w:rPr>
             </w:pPr>
+            <w:r>
+              <w:rPr>
+                <w:rFonts w:ascii="Tahoma" w:hAnsi="Tahoma" w:cs="Tahoma"/>
+                <w:sz w:val="18"/>
+                <w:szCs w:val="18"/>
+              </w:rPr>
+              <w:t>${hari_kematian}</w:t>
+            </w:r>
           </w:p>
         </w:tc>
         <w:tc>
@@ -1582,6 +1622,14 @@
                 <w:szCs w:val="18"/>
               </w:rPr>
             </w:pPr>
+            <w:r>
+              <w:rPr>
+                <w:rFonts w:ascii="Tahoma" w:hAnsi="Tahoma" w:cs="Tahoma"/>
+                <w:sz w:val="18"/>
+                <w:szCs w:val="18"/>
+              </w:rPr>
+              <w:t>${tanggal_kematian}</w:t>
+            </w:r>
           </w:p>
         </w:tc>
         <w:tc>
@@ -1709,6 +1757,14 @@
                 <w:szCs w:val="18"/>
               </w:rPr>
             </w:pPr>
+            <w:r>
+              <w:rPr>
+                <w:rFonts w:ascii="Tahoma" w:hAnsi="Tahoma" w:cs="Tahoma"/>
+                <w:sz w:val="18"/>
+                <w:szCs w:val="18"/>
+              </w:rPr>
+              <w:t>${jam_kematian}</w:t>
+            </w:r>
           </w:p>
         </w:tc>
         <w:tc>
@@ -1836,6 +1892,14 @@
                 <w:szCs w:val="18"/>
               </w:rPr>
             </w:pPr>
+            <w:r>
+              <w:rPr>
+                <w:rFonts w:ascii="Tahoma" w:hAnsi="Tahoma" w:cs="Tahoma"/>
+                <w:sz w:val="18"/>
+                <w:szCs w:val="18"/>
+              </w:rPr>
+              <w:t>${tempat_kematian}</w:t>
+            </w:r>
           </w:p>
         </w:tc>
         <w:tc>
@@ -1963,6 +2027,14 @@
                 <w:szCs w:val="18"/>
               </w:rPr>
             </w:pPr>
+            <w:r>
+              <w:rPr>
+                <w:rFonts w:ascii="Tahoma" w:hAnsi="Tahoma" w:cs="Tahoma"/>
+                <w:sz w:val="18"/>
+                <w:szCs w:val="18"/>
+              </w:rPr>
+              <w:t>${penyebab_kematian}</w:t>
+            </w:r>
           </w:p>
         </w:tc>
         <w:tc>

</xml_diff>